<commit_message>
Completed base classes for skills, characters and items
Ported the entity code to old sidescrolling shooter project to see it
work in action without having to build things from scratch. It works.
</commit_message>
<xml_diff>
--- a/Roguelike doc/Roguelike.docx
+++ b/Roguelike doc/Roguelike.docx
@@ -1,6 +1,6 @@
 
 <file path=word/document.xml><?xml version="1.0" encoding="utf-8"?>
-<w:document xmlns:ve="http://schemas.openxmlformats.org/markup-compatibility/2006" xmlns:o="urn:schemas-microsoft-com:office:office" xmlns:r="http://schemas.openxmlformats.org/officeDocument/2006/relationships" xmlns:m="http://schemas.openxmlformats.org/officeDocument/2006/math" xmlns:v="urn:schemas-microsoft-com:vml" xmlns:wp="http://schemas.openxmlformats.org/drawingml/2006/wordprocessingDrawing" xmlns:w10="urn:schemas-microsoft-com:office:word" xmlns:w="http://schemas.openxmlformats.org/wordprocessingml/2006/main" xmlns:wne="http://schemas.microsoft.com/office/word/2006/wordml">
+<w:document xmlns:wpc="http://schemas.microsoft.com/office/word/2010/wordprocessingCanvas" xmlns:mc="http://schemas.openxmlformats.org/markup-compatibility/2006" xmlns:o="urn:schemas-microsoft-com:office:office" xmlns:r="http://schemas.openxmlformats.org/officeDocument/2006/relationships" xmlns:m="http://schemas.openxmlformats.org/officeDocument/2006/math" xmlns:v="urn:schemas-microsoft-com:vml" xmlns:wp14="http://schemas.microsoft.com/office/word/2010/wordprocessingDrawing" xmlns:wp="http://schemas.openxmlformats.org/drawingml/2006/wordprocessingDrawing" xmlns:w10="urn:schemas-microsoft-com:office:word" xmlns:w="http://schemas.openxmlformats.org/wordprocessingml/2006/main" xmlns:w14="http://schemas.microsoft.com/office/word/2010/wordml" xmlns:w15="http://schemas.microsoft.com/office/word/2012/wordml" xmlns:wpg="http://schemas.microsoft.com/office/word/2010/wordprocessingGroup" xmlns:wpi="http://schemas.microsoft.com/office/word/2010/wordprocessingInk" xmlns:wne="http://schemas.microsoft.com/office/word/2006/wordml" xmlns:wps="http://schemas.microsoft.com/office/word/2010/wordprocessingShape" mc:Ignorable="w14 w15 wp14">
   <w:body>
     <w:p>
       <w:r>
@@ -22,8 +22,6 @@
       <w:r>
         <w:t>-Player balances between their party’s overall speed count and their party’s damage potential and sturdiness in combat</w:t>
       </w:r>
-      <w:bookmarkStart w:id="0" w:name="_GoBack"/>
-      <w:bookmarkEnd w:id="0"/>
     </w:p>
     <w:p/>
     <w:p>
@@ -67,12 +65,28 @@
     </w:p>
     <w:p>
       <w:r>
-        <w:t>-Every entity will have a speed value measured in "Character Lengths per Turn" with turns being the measurement of time and character lengths being the measurement of distance. Turns while outside of combat will pass while the character moves.</w:t>
-      </w:r>
-    </w:p>
-    <w:p>
-      <w:r>
-        <w:t xml:space="preserve">-The game will have a value that relates turns to seconds, which will allow the player to make the game go faster or slower based on how many seconds of walking equates to one turn. Changing this will also change the movement speed of characters in units per second in order to match the turn speed. </w:t>
+        <w:t xml:space="preserve">-Every entity will have a speed value measured in "Character Lengths per Turn" with turns being the </w:t>
+      </w:r>
+      <w:proofErr w:type="gramStart"/>
+      <w:r>
+        <w:t>measurement</w:t>
+      </w:r>
+      <w:proofErr w:type="gramEnd"/>
+      <w:r>
+        <w:t xml:space="preserve"> of time and character lengths being the measurement of distance. Turns while outside of combat will pass while the character moves.</w:t>
+      </w:r>
+    </w:p>
+    <w:p>
+      <w:r>
+        <w:t xml:space="preserve">-The game will have a value that relates turns to seconds, which will allow the player to make the game go faster or slower </w:t>
+      </w:r>
+      <w:proofErr w:type="gramStart"/>
+      <w:r>
+        <w:t>based</w:t>
+      </w:r>
+      <w:proofErr w:type="gramEnd"/>
+      <w:r>
+        <w:t xml:space="preserve"> on how many seconds of walking equates to one turn. Changing this will also change the movement speed of characters in units per second in order to match the turn speed. </w:t>
       </w:r>
     </w:p>
     <w:p>
@@ -91,7 +105,31 @@
     </w:p>
     <w:p>
       <w:r>
-        <w:t>-Enemies have an aggro radius, where when the player enters it the enemy notices them and starts running toward them to engage them.  Depending on if the enemy is alerted, normal, or asleep, the aggro radius can be larger or smaller. A line of sight check should be done to ensure that enemies don't aggro through walls</w:t>
+        <w:t xml:space="preserve">-Enemies have an </w:t>
+      </w:r>
+      <w:proofErr w:type="spellStart"/>
+      <w:r>
+        <w:t>aggro</w:t>
+      </w:r>
+      <w:proofErr w:type="spellEnd"/>
+      <w:r>
+        <w:t xml:space="preserve"> radius, where when the player enters it the enemy notices them and starts running toward them to engage them.  Depending on if the enemy is alerted, normal, or asleep, the </w:t>
+      </w:r>
+      <w:proofErr w:type="spellStart"/>
+      <w:r>
+        <w:t>aggro</w:t>
+      </w:r>
+      <w:proofErr w:type="spellEnd"/>
+      <w:r>
+        <w:t xml:space="preserve"> radius can be larger or smaller. A line of sight check should be done to ensure that enemies don't </w:t>
+      </w:r>
+      <w:proofErr w:type="spellStart"/>
+      <w:r>
+        <w:t>aggro</w:t>
+      </w:r>
+      <w:proofErr w:type="spellEnd"/>
+      <w:r>
+        <w:t xml:space="preserve"> through walls</w:t>
       </w:r>
     </w:p>
     <w:p>
@@ -113,6 +151,8 @@
       <w:r>
         <w:t xml:space="preserve"> Turns also alternate instead of occurring simultaneously.</w:t>
       </w:r>
+      <w:bookmarkStart w:id="0" w:name="_GoBack"/>
+      <w:bookmarkEnd w:id="0"/>
     </w:p>
     <w:p/>
     <w:p>
@@ -133,10 +173,18 @@
     </w:p>
     <w:p>
       <w:r>
-        <w:t>-If an enemy walks near the battle and their A</w:t>
-      </w:r>
-      <w:r>
-        <w:t>ggro radius intersects with ANY character involved in the battle, they will approach the battle. If their Encounter radius intersects with a battle participant, they will join the battle.</w:t>
+        <w:t xml:space="preserve">-If an enemy walks near the battle and their </w:t>
+      </w:r>
+      <w:proofErr w:type="spellStart"/>
+      <w:r>
+        <w:t>A</w:t>
+      </w:r>
+      <w:r>
+        <w:t>ggro</w:t>
+      </w:r>
+      <w:proofErr w:type="spellEnd"/>
+      <w:r>
+        <w:t xml:space="preserve"> radius intersects with ANY character involved in the battle, they will approach the battle. If their Encounter radius intersects with a battle participant, they will join the battle.</w:t>
       </w:r>
       <w:r>
         <w:t xml:space="preserve"> </w:t>
@@ -150,6 +198,39 @@
     <w:p>
       <w:r>
         <w:t>-Actions will have two types: The first type will have a radius of effect, and will work on one specified target within that radius. The other type will have an area of effect, and work on all targets that the area intersects with</w:t>
+      </w:r>
+    </w:p>
+    <w:p>
+      <w:pPr>
+        <w:rPr>
+          <w:b/>
+        </w:rPr>
+      </w:pPr>
+      <w:r>
+        <w:rPr>
+          <w:b/>
+        </w:rPr>
+        <w:t>Units:</w:t>
+      </w:r>
+    </w:p>
+    <w:p>
+      <w:r>
+        <w:t>Friendly:</w:t>
+      </w:r>
+    </w:p>
+    <w:p>
+      <w:r>
+        <w:t>-</w:t>
+      </w:r>
+    </w:p>
+    <w:p>
+      <w:r>
+        <w:t>Enemy:</w:t>
+      </w:r>
+    </w:p>
+    <w:p>
+      <w:r>
+        <w:t>-</w:t>
       </w:r>
     </w:p>
     <w:sectPr>
@@ -163,7 +244,7 @@
 </file>
 
 <file path=word/styles.xml><?xml version="1.0" encoding="utf-8"?>
-<w:styles xmlns:r="http://schemas.openxmlformats.org/officeDocument/2006/relationships" xmlns:w="http://schemas.openxmlformats.org/wordprocessingml/2006/main">
+<w:styles xmlns:mc="http://schemas.openxmlformats.org/markup-compatibility/2006" xmlns:r="http://schemas.openxmlformats.org/officeDocument/2006/relationships" xmlns:w="http://schemas.openxmlformats.org/wordprocessingml/2006/main" xmlns:w14="http://schemas.microsoft.com/office/word/2010/wordml" xmlns:w15="http://schemas.microsoft.com/office/word/2012/wordml" mc:Ignorable="w14 w15">
   <w:docDefaults>
     <w:rPrDefault>
       <w:rPr>
@@ -179,144 +260,378 @@
       </w:pPr>
     </w:pPrDefault>
   </w:docDefaults>
-  <w:latentStyles w:defLockedState="0" w:defUIPriority="99" w:defSemiHidden="1" w:defUnhideWhenUsed="1" w:defQFormat="0" w:count="267">
-    <w:lsdException w:name="Normal" w:semiHidden="0" w:uiPriority="0" w:unhideWhenUsed="0" w:qFormat="1"/>
-    <w:lsdException w:name="heading 1" w:semiHidden="0" w:uiPriority="9" w:unhideWhenUsed="0" w:qFormat="1"/>
-    <w:lsdException w:name="heading 2" w:uiPriority="9" w:qFormat="1"/>
-    <w:lsdException w:name="heading 3" w:uiPriority="9" w:qFormat="1"/>
-    <w:lsdException w:name="heading 4" w:uiPriority="9" w:qFormat="1"/>
-    <w:lsdException w:name="heading 5" w:uiPriority="9" w:qFormat="1"/>
-    <w:lsdException w:name="heading 6" w:uiPriority="9" w:qFormat="1"/>
-    <w:lsdException w:name="heading 7" w:uiPriority="9" w:qFormat="1"/>
-    <w:lsdException w:name="heading 8" w:uiPriority="9" w:qFormat="1"/>
-    <w:lsdException w:name="heading 9" w:uiPriority="9" w:qFormat="1"/>
-    <w:lsdException w:name="toc 1" w:uiPriority="39"/>
-    <w:lsdException w:name="toc 2" w:uiPriority="39"/>
-    <w:lsdException w:name="toc 3" w:uiPriority="39"/>
-    <w:lsdException w:name="toc 4" w:uiPriority="39"/>
-    <w:lsdException w:name="toc 5" w:uiPriority="39"/>
-    <w:lsdException w:name="toc 6" w:uiPriority="39"/>
-    <w:lsdException w:name="toc 7" w:uiPriority="39"/>
-    <w:lsdException w:name="toc 8" w:uiPriority="39"/>
-    <w:lsdException w:name="toc 9" w:uiPriority="39"/>
-    <w:lsdException w:name="caption" w:uiPriority="35" w:qFormat="1"/>
-    <w:lsdException w:name="Title" w:semiHidden="0" w:uiPriority="10" w:unhideWhenUsed="0" w:qFormat="1"/>
-    <w:lsdException w:name="Default Paragraph Font" w:uiPriority="1"/>
-    <w:lsdException w:name="Subtitle" w:semiHidden="0" w:uiPriority="11" w:unhideWhenUsed="0" w:qFormat="1"/>
-    <w:lsdException w:name="Strong" w:semiHidden="0" w:uiPriority="22" w:unhideWhenUsed="0" w:qFormat="1"/>
-    <w:lsdException w:name="Emphasis" w:semiHidden="0" w:uiPriority="20" w:unhideWhenUsed="0" w:qFormat="1"/>
-    <w:lsdException w:name="Table Grid" w:semiHidden="0" w:uiPriority="39" w:unhideWhenUsed="0"/>
-    <w:lsdException w:name="Placeholder Text" w:unhideWhenUsed="0"/>
-    <w:lsdException w:name="No Spacing" w:semiHidden="0" w:uiPriority="1" w:unhideWhenUsed="0" w:qFormat="1"/>
-    <w:lsdException w:name="Light Shading" w:semiHidden="0" w:uiPriority="60" w:unhideWhenUsed="0"/>
-    <w:lsdException w:name="Light List" w:semiHidden="0" w:uiPriority="61" w:unhideWhenUsed="0"/>
-    <w:lsdException w:name="Light Grid" w:semiHidden="0" w:uiPriority="62" w:unhideWhenUsed="0"/>
-    <w:lsdException w:name="Medium Shading 1" w:semiHidden="0" w:uiPriority="63" w:unhideWhenUsed="0"/>
-    <w:lsdException w:name="Medium Shading 2" w:semiHidden="0" w:uiPriority="64" w:unhideWhenUsed="0"/>
-    <w:lsdException w:name="Medium List 1" w:semiHidden="0" w:uiPriority="65" w:unhideWhenUsed="0"/>
-    <w:lsdException w:name="Medium List 2" w:semiHidden="0" w:uiPriority="66" w:unhideWhenUsed="0"/>
-    <w:lsdException w:name="Medium Grid 1" w:semiHidden="0" w:uiPriority="67" w:unhideWhenUsed="0"/>
-    <w:lsdException w:name="Medium Grid 2" w:semiHidden="0" w:uiPriority="68" w:unhideWhenUsed="0"/>
-    <w:lsdException w:name="Medium Grid 3" w:semiHidden="0" w:uiPriority="69" w:unhideWhenUsed="0"/>
-    <w:lsdException w:name="Dark List" w:semiHidden="0" w:uiPriority="70" w:unhideWhenUsed="0"/>
-    <w:lsdException w:name="Colorful Shading" w:semiHidden="0" w:uiPriority="71" w:unhideWhenUsed="0"/>
-    <w:lsdException w:name="Colorful List" w:semiHidden="0" w:uiPriority="72" w:unhideWhenUsed="0"/>
-    <w:lsdException w:name="Colorful Grid" w:semiHidden="0" w:uiPriority="73" w:unhideWhenUsed="0"/>
-    <w:lsdException w:name="Light Shading Accent 1" w:semiHidden="0" w:uiPriority="60" w:unhideWhenUsed="0"/>
-    <w:lsdException w:name="Light List Accent 1" w:semiHidden="0" w:uiPriority="61" w:unhideWhenUsed="0"/>
-    <w:lsdException w:name="Light Grid Accent 1" w:semiHidden="0" w:uiPriority="62" w:unhideWhenUsed="0"/>
-    <w:lsdException w:name="Medium Shading 1 Accent 1" w:semiHidden="0" w:uiPriority="63" w:unhideWhenUsed="0"/>
-    <w:lsdException w:name="Medium Shading 2 Accent 1" w:semiHidden="0" w:uiPriority="64" w:unhideWhenUsed="0"/>
-    <w:lsdException w:name="Medium List 1 Accent 1" w:semiHidden="0" w:uiPriority="65" w:unhideWhenUsed="0"/>
-    <w:lsdException w:name="Revision" w:unhideWhenUsed="0"/>
-    <w:lsdException w:name="List Paragraph" w:semiHidden="0" w:uiPriority="34" w:unhideWhenUsed="0" w:qFormat="1"/>
-    <w:lsdException w:name="Quote" w:semiHidden="0" w:uiPriority="29" w:unhideWhenUsed="0" w:qFormat="1"/>
-    <w:lsdException w:name="Intense Quote" w:semiHidden="0" w:uiPriority="30" w:unhideWhenUsed="0" w:qFormat="1"/>
-    <w:lsdException w:name="Medium List 2 Accent 1" w:semiHidden="0" w:uiPriority="66" w:unhideWhenUsed="0"/>
-    <w:lsdException w:name="Medium Grid 1 Accent 1" w:semiHidden="0" w:uiPriority="67" w:unhideWhenUsed="0"/>
-    <w:lsdException w:name="Medium Grid 2 Accent 1" w:semiHidden="0" w:uiPriority="68" w:unhideWhenUsed="0"/>
-    <w:lsdException w:name="Medium Grid 3 Accent 1" w:semiHidden="0" w:uiPriority="69" w:unhideWhenUsed="0"/>
-    <w:lsdException w:name="Dark List Accent 1" w:semiHidden="0" w:uiPriority="70" w:unhideWhenUsed="0"/>
-    <w:lsdException w:name="Colorful Shading Accent 1" w:semiHidden="0" w:uiPriority="71" w:unhideWhenUsed="0"/>
-    <w:lsdException w:name="Colorful List Accent 1" w:semiHidden="0" w:uiPriority="72" w:unhideWhenUsed="0"/>
-    <w:lsdException w:name="Colorful Grid Accent 1" w:semiHidden="0" w:uiPriority="73" w:unhideWhenUsed="0"/>
-    <w:lsdException w:name="Light Shading Accent 2" w:semiHidden="0" w:uiPriority="60" w:unhideWhenUsed="0"/>
-    <w:lsdException w:name="Light List Accent 2" w:semiHidden="0" w:uiPriority="61" w:unhideWhenUsed="0"/>
-    <w:lsdException w:name="Light Grid Accent 2" w:semiHidden="0" w:uiPriority="62" w:unhideWhenUsed="0"/>
-    <w:lsdException w:name="Medium Shading 1 Accent 2" w:semiHidden="0" w:uiPriority="63" w:unhideWhenUsed="0"/>
-    <w:lsdException w:name="Medium Shading 2 Accent 2" w:semiHidden="0" w:uiPriority="64" w:unhideWhenUsed="0"/>
-    <w:lsdException w:name="Medium List 1 Accent 2" w:semiHidden="0" w:uiPriority="65" w:unhideWhenUsed="0"/>
-    <w:lsdException w:name="Medium List 2 Accent 2" w:semiHidden="0" w:uiPriority="66" w:unhideWhenUsed="0"/>
-    <w:lsdException w:name="Medium Grid 1 Accent 2" w:semiHidden="0" w:uiPriority="67" w:unhideWhenUsed="0"/>
-    <w:lsdException w:name="Medium Grid 2 Accent 2" w:semiHidden="0" w:uiPriority="68" w:unhideWhenUsed="0"/>
-    <w:lsdException w:name="Medium Grid 3 Accent 2" w:semiHidden="0" w:uiPriority="69" w:unhideWhenUsed="0"/>
-    <w:lsdException w:name="Dark List Accent 2" w:semiHidden="0" w:uiPriority="70" w:unhideWhenUsed="0"/>
-    <w:lsdException w:name="Colorful Shading Accent 2" w:semiHidden="0" w:uiPriority="71" w:unhideWhenUsed="0"/>
-    <w:lsdException w:name="Colorful List Accent 2" w:semiHidden="0" w:uiPriority="72" w:unhideWhenUsed="0"/>
-    <w:lsdException w:name="Colorful Grid Accent 2" w:semiHidden="0" w:uiPriority="73" w:unhideWhenUsed="0"/>
-    <w:lsdException w:name="Light Shading Accent 3" w:semiHidden="0" w:uiPriority="60" w:unhideWhenUsed="0"/>
-    <w:lsdException w:name="Light List Accent 3" w:semiHidden="0" w:uiPriority="61" w:unhideWhenUsed="0"/>
-    <w:lsdException w:name="Light Grid Accent 3" w:semiHidden="0" w:uiPriority="62" w:unhideWhenUsed="0"/>
-    <w:lsdException w:name="Medium Shading 1 Accent 3" w:semiHidden="0" w:uiPriority="63" w:unhideWhenUsed="0"/>
-    <w:lsdException w:name="Medium Shading 2 Accent 3" w:semiHidden="0" w:uiPriority="64" w:unhideWhenUsed="0"/>
-    <w:lsdException w:name="Medium List 1 Accent 3" w:semiHidden="0" w:uiPriority="65" w:unhideWhenUsed="0"/>
-    <w:lsdException w:name="Medium List 2 Accent 3" w:semiHidden="0" w:uiPriority="66" w:unhideWhenUsed="0"/>
-    <w:lsdException w:name="Medium Grid 1 Accent 3" w:semiHidden="0" w:uiPriority="67" w:unhideWhenUsed="0"/>
-    <w:lsdException w:name="Medium Grid 2 Accent 3" w:semiHidden="0" w:uiPriority="68" w:unhideWhenUsed="0"/>
-    <w:lsdException w:name="Medium Grid 3 Accent 3" w:semiHidden="0" w:uiPriority="69" w:unhideWhenUsed="0"/>
-    <w:lsdException w:name="Dark List Accent 3" w:semiHidden="0" w:uiPriority="70" w:unhideWhenUsed="0"/>
-    <w:lsdException w:name="Colorful Shading Accent 3" w:semiHidden="0" w:uiPriority="71" w:unhideWhenUsed="0"/>
-    <w:lsdException w:name="Colorful List Accent 3" w:semiHidden="0" w:uiPriority="72" w:unhideWhenUsed="0"/>
-    <w:lsdException w:name="Colorful Grid Accent 3" w:semiHidden="0" w:uiPriority="73" w:unhideWhenUsed="0"/>
-    <w:lsdException w:name="Light Shading Accent 4" w:semiHidden="0" w:uiPriority="60" w:unhideWhenUsed="0"/>
-    <w:lsdException w:name="Light List Accent 4" w:semiHidden="0" w:uiPriority="61" w:unhideWhenUsed="0"/>
-    <w:lsdException w:name="Light Grid Accent 4" w:semiHidden="0" w:uiPriority="62" w:unhideWhenUsed="0"/>
-    <w:lsdException w:name="Medium Shading 1 Accent 4" w:semiHidden="0" w:uiPriority="63" w:unhideWhenUsed="0"/>
-    <w:lsdException w:name="Medium Shading 2 Accent 4" w:semiHidden="0" w:uiPriority="64" w:unhideWhenUsed="0"/>
-    <w:lsdException w:name="Medium List 1 Accent 4" w:semiHidden="0" w:uiPriority="65" w:unhideWhenUsed="0"/>
-    <w:lsdException w:name="Medium List 2 Accent 4" w:semiHidden="0" w:uiPriority="66" w:unhideWhenUsed="0"/>
-    <w:lsdException w:name="Medium Grid 1 Accent 4" w:semiHidden="0" w:uiPriority="67" w:unhideWhenUsed="0"/>
-    <w:lsdException w:name="Medium Grid 2 Accent 4" w:semiHidden="0" w:uiPriority="68" w:unhideWhenUsed="0"/>
-    <w:lsdException w:name="Medium Grid 3 Accent 4" w:semiHidden="0" w:uiPriority="69" w:unhideWhenUsed="0"/>
-    <w:lsdException w:name="Dark List Accent 4" w:semiHidden="0" w:uiPriority="70" w:unhideWhenUsed="0"/>
-    <w:lsdException w:name="Colorful Shading Accent 4" w:semiHidden="0" w:uiPriority="71" w:unhideWhenUsed="0"/>
-    <w:lsdException w:name="Colorful List Accent 4" w:semiHidden="0" w:uiPriority="72" w:unhideWhenUsed="0"/>
-    <w:lsdException w:name="Colorful Grid Accent 4" w:semiHidden="0" w:uiPriority="73" w:unhideWhenUsed="0"/>
-    <w:lsdException w:name="Light Shading Accent 5" w:semiHidden="0" w:uiPriority="60" w:unhideWhenUsed="0"/>
-    <w:lsdException w:name="Light List Accent 5" w:semiHidden="0" w:uiPriority="61" w:unhideWhenUsed="0"/>
-    <w:lsdException w:name="Light Grid Accent 5" w:semiHidden="0" w:uiPriority="62" w:unhideWhenUsed="0"/>
-    <w:lsdException w:name="Medium Shading 1 Accent 5" w:semiHidden="0" w:uiPriority="63" w:unhideWhenUsed="0"/>
-    <w:lsdException w:name="Medium Shading 2 Accent 5" w:semiHidden="0" w:uiPriority="64" w:unhideWhenUsed="0"/>
-    <w:lsdException w:name="Medium List 1 Accent 5" w:semiHidden="0" w:uiPriority="65" w:unhideWhenUsed="0"/>
-    <w:lsdException w:name="Medium List 2 Accent 5" w:semiHidden="0" w:uiPriority="66" w:unhideWhenUsed="0"/>
-    <w:lsdException w:name="Medium Grid 1 Accent 5" w:semiHidden="0" w:uiPriority="67" w:unhideWhenUsed="0"/>
-    <w:lsdException w:name="Medium Grid 2 Accent 5" w:semiHidden="0" w:uiPriority="68" w:unhideWhenUsed="0"/>
-    <w:lsdException w:name="Medium Grid 3 Accent 5" w:semiHidden="0" w:uiPriority="69" w:unhideWhenUsed="0"/>
-    <w:lsdException w:name="Dark List Accent 5" w:semiHidden="0" w:uiPriority="70" w:unhideWhenUsed="0"/>
-    <w:lsdException w:name="Colorful Shading Accent 5" w:semiHidden="0" w:uiPriority="71" w:unhideWhenUsed="0"/>
-    <w:lsdException w:name="Colorful List Accent 5" w:semiHidden="0" w:uiPriority="72" w:unhideWhenUsed="0"/>
-    <w:lsdException w:name="Colorful Grid Accent 5" w:semiHidden="0" w:uiPriority="73" w:unhideWhenUsed="0"/>
-    <w:lsdException w:name="Light Shading Accent 6" w:semiHidden="0" w:uiPriority="60" w:unhideWhenUsed="0"/>
-    <w:lsdException w:name="Light List Accent 6" w:semiHidden="0" w:uiPriority="61" w:unhideWhenUsed="0"/>
-    <w:lsdException w:name="Light Grid Accent 6" w:semiHidden="0" w:uiPriority="62" w:unhideWhenUsed="0"/>
-    <w:lsdException w:name="Medium Shading 1 Accent 6" w:semiHidden="0" w:uiPriority="63" w:unhideWhenUsed="0"/>
-    <w:lsdException w:name="Medium Shading 2 Accent 6" w:semiHidden="0" w:uiPriority="64" w:unhideWhenUsed="0"/>
-    <w:lsdException w:name="Medium List 1 Accent 6" w:semiHidden="0" w:uiPriority="65" w:unhideWhenUsed="0"/>
-    <w:lsdException w:name="Medium List 2 Accent 6" w:semiHidden="0" w:uiPriority="66" w:unhideWhenUsed="0"/>
-    <w:lsdException w:name="Medium Grid 1 Accent 6" w:semiHidden="0" w:uiPriority="67" w:unhideWhenUsed="0"/>
-    <w:lsdException w:name="Medium Grid 2 Accent 6" w:semiHidden="0" w:uiPriority="68" w:unhideWhenUsed="0"/>
-    <w:lsdException w:name="Medium Grid 3 Accent 6" w:semiHidden="0" w:uiPriority="69" w:unhideWhenUsed="0"/>
-    <w:lsdException w:name="Dark List Accent 6" w:semiHidden="0" w:uiPriority="70" w:unhideWhenUsed="0"/>
-    <w:lsdException w:name="Colorful Shading Accent 6" w:semiHidden="0" w:uiPriority="71" w:unhideWhenUsed="0"/>
-    <w:lsdException w:name="Colorful List Accent 6" w:semiHidden="0" w:uiPriority="72" w:unhideWhenUsed="0"/>
-    <w:lsdException w:name="Colorful Grid Accent 6" w:semiHidden="0" w:uiPriority="73" w:unhideWhenUsed="0"/>
-    <w:lsdException w:name="Subtle Emphasis" w:semiHidden="0" w:uiPriority="19" w:unhideWhenUsed="0" w:qFormat="1"/>
-    <w:lsdException w:name="Intense Emphasis" w:semiHidden="0" w:uiPriority="21" w:unhideWhenUsed="0" w:qFormat="1"/>
-    <w:lsdException w:name="Subtle Reference" w:semiHidden="0" w:uiPriority="31" w:unhideWhenUsed="0" w:qFormat="1"/>
-    <w:lsdException w:name="Intense Reference" w:semiHidden="0" w:uiPriority="32" w:unhideWhenUsed="0" w:qFormat="1"/>
-    <w:lsdException w:name="Book Title" w:semiHidden="0" w:uiPriority="33" w:unhideWhenUsed="0" w:qFormat="1"/>
-    <w:lsdException w:name="Bibliography" w:uiPriority="37"/>
-    <w:lsdException w:name="TOC Heading" w:uiPriority="39" w:qFormat="1"/>
+  <w:latentStyles w:defLockedState="0" w:defUIPriority="99" w:defSemiHidden="0" w:defUnhideWhenUsed="0" w:defQFormat="0" w:count="371">
+    <w:lsdException w:name="Normal" w:uiPriority="0" w:qFormat="1"/>
+    <w:lsdException w:name="heading 1" w:uiPriority="9" w:qFormat="1"/>
+    <w:lsdException w:name="heading 2" w:semiHidden="1" w:uiPriority="9" w:unhideWhenUsed="1" w:qFormat="1"/>
+    <w:lsdException w:name="heading 3" w:semiHidden="1" w:uiPriority="9" w:unhideWhenUsed="1" w:qFormat="1"/>
+    <w:lsdException w:name="heading 4" w:semiHidden="1" w:uiPriority="9" w:unhideWhenUsed="1" w:qFormat="1"/>
+    <w:lsdException w:name="heading 5" w:semiHidden="1" w:uiPriority="9" w:unhideWhenUsed="1" w:qFormat="1"/>
+    <w:lsdException w:name="heading 6" w:semiHidden="1" w:uiPriority="9" w:unhideWhenUsed="1" w:qFormat="1"/>
+    <w:lsdException w:name="heading 7" w:semiHidden="1" w:uiPriority="9" w:unhideWhenUsed="1" w:qFormat="1"/>
+    <w:lsdException w:name="heading 8" w:semiHidden="1" w:uiPriority="9" w:unhideWhenUsed="1" w:qFormat="1"/>
+    <w:lsdException w:name="heading 9" w:semiHidden="1" w:uiPriority="9" w:unhideWhenUsed="1" w:qFormat="1"/>
+    <w:lsdException w:name="index 1" w:semiHidden="1" w:unhideWhenUsed="1"/>
+    <w:lsdException w:name="index 2" w:semiHidden="1" w:unhideWhenUsed="1"/>
+    <w:lsdException w:name="index 3" w:semiHidden="1" w:unhideWhenUsed="1"/>
+    <w:lsdException w:name="index 4" w:semiHidden="1" w:unhideWhenUsed="1"/>
+    <w:lsdException w:name="index 5" w:semiHidden="1" w:unhideWhenUsed="1"/>
+    <w:lsdException w:name="index 6" w:semiHidden="1" w:unhideWhenUsed="1"/>
+    <w:lsdException w:name="index 7" w:semiHidden="1" w:unhideWhenUsed="1"/>
+    <w:lsdException w:name="index 8" w:semiHidden="1" w:unhideWhenUsed="1"/>
+    <w:lsdException w:name="index 9" w:semiHidden="1" w:unhideWhenUsed="1"/>
+    <w:lsdException w:name="toc 1" w:semiHidden="1" w:uiPriority="39" w:unhideWhenUsed="1"/>
+    <w:lsdException w:name="toc 2" w:semiHidden="1" w:uiPriority="39" w:unhideWhenUsed="1"/>
+    <w:lsdException w:name="toc 3" w:semiHidden="1" w:uiPriority="39" w:unhideWhenUsed="1"/>
+    <w:lsdException w:name="toc 4" w:semiHidden="1" w:uiPriority="39" w:unhideWhenUsed="1"/>
+    <w:lsdException w:name="toc 5" w:semiHidden="1" w:uiPriority="39" w:unhideWhenUsed="1"/>
+    <w:lsdException w:name="toc 6" w:semiHidden="1" w:uiPriority="39" w:unhideWhenUsed="1"/>
+    <w:lsdException w:name="toc 7" w:semiHidden="1" w:uiPriority="39" w:unhideWhenUsed="1"/>
+    <w:lsdException w:name="toc 8" w:semiHidden="1" w:uiPriority="39" w:unhideWhenUsed="1"/>
+    <w:lsdException w:name="toc 9" w:semiHidden="1" w:uiPriority="39" w:unhideWhenUsed="1"/>
+    <w:lsdException w:name="Normal Indent" w:semiHidden="1" w:unhideWhenUsed="1"/>
+    <w:lsdException w:name="footnote text" w:semiHidden="1" w:unhideWhenUsed="1"/>
+    <w:lsdException w:name="annotation text" w:semiHidden="1" w:unhideWhenUsed="1"/>
+    <w:lsdException w:name="header" w:semiHidden="1" w:unhideWhenUsed="1"/>
+    <w:lsdException w:name="footer" w:semiHidden="1" w:unhideWhenUsed="1"/>
+    <w:lsdException w:name="index heading" w:semiHidden="1" w:unhideWhenUsed="1"/>
+    <w:lsdException w:name="caption" w:semiHidden="1" w:uiPriority="35" w:unhideWhenUsed="1" w:qFormat="1"/>
+    <w:lsdException w:name="table of figures" w:semiHidden="1" w:unhideWhenUsed="1"/>
+    <w:lsdException w:name="envelope address" w:semiHidden="1" w:unhideWhenUsed="1"/>
+    <w:lsdException w:name="envelope return" w:semiHidden="1" w:unhideWhenUsed="1"/>
+    <w:lsdException w:name="footnote reference" w:semiHidden="1" w:unhideWhenUsed="1"/>
+    <w:lsdException w:name="annotation reference" w:semiHidden="1" w:unhideWhenUsed="1"/>
+    <w:lsdException w:name="line number" w:semiHidden="1" w:unhideWhenUsed="1"/>
+    <w:lsdException w:name="page number" w:semiHidden="1" w:unhideWhenUsed="1"/>
+    <w:lsdException w:name="endnote reference" w:semiHidden="1" w:unhideWhenUsed="1"/>
+    <w:lsdException w:name="endnote text" w:semiHidden="1" w:unhideWhenUsed="1"/>
+    <w:lsdException w:name="table of authorities" w:semiHidden="1" w:unhideWhenUsed="1"/>
+    <w:lsdException w:name="macro" w:semiHidden="1" w:unhideWhenUsed="1"/>
+    <w:lsdException w:name="toa heading" w:semiHidden="1" w:unhideWhenUsed="1"/>
+    <w:lsdException w:name="List" w:semiHidden="1" w:unhideWhenUsed="1"/>
+    <w:lsdException w:name="List Bullet" w:semiHidden="1" w:unhideWhenUsed="1"/>
+    <w:lsdException w:name="List Number" w:semiHidden="1" w:unhideWhenUsed="1"/>
+    <w:lsdException w:name="List 2" w:semiHidden="1" w:unhideWhenUsed="1"/>
+    <w:lsdException w:name="List 3" w:semiHidden="1" w:unhideWhenUsed="1"/>
+    <w:lsdException w:name="List 4" w:semiHidden="1" w:unhideWhenUsed="1"/>
+    <w:lsdException w:name="List 5" w:semiHidden="1" w:unhideWhenUsed="1"/>
+    <w:lsdException w:name="List Bullet 2" w:semiHidden="1" w:unhideWhenUsed="1"/>
+    <w:lsdException w:name="List Bullet 3" w:semiHidden="1" w:unhideWhenUsed="1"/>
+    <w:lsdException w:name="List Bullet 4" w:semiHidden="1" w:unhideWhenUsed="1"/>
+    <w:lsdException w:name="List Bullet 5" w:semiHidden="1" w:unhideWhenUsed="1"/>
+    <w:lsdException w:name="List Number 2" w:semiHidden="1" w:unhideWhenUsed="1"/>
+    <w:lsdException w:name="List Number 3" w:semiHidden="1" w:unhideWhenUsed="1"/>
+    <w:lsdException w:name="List Number 4" w:semiHidden="1" w:unhideWhenUsed="1"/>
+    <w:lsdException w:name="List Number 5" w:semiHidden="1" w:unhideWhenUsed="1"/>
+    <w:lsdException w:name="Title" w:uiPriority="10" w:qFormat="1"/>
+    <w:lsdException w:name="Closing" w:semiHidden="1" w:unhideWhenUsed="1"/>
+    <w:lsdException w:name="Signature" w:semiHidden="1" w:unhideWhenUsed="1"/>
+    <w:lsdException w:name="Default Paragraph Font" w:semiHidden="1" w:uiPriority="1" w:unhideWhenUsed="1"/>
+    <w:lsdException w:name="Body Text" w:semiHidden="1" w:unhideWhenUsed="1"/>
+    <w:lsdException w:name="Body Text Indent" w:semiHidden="1" w:unhideWhenUsed="1"/>
+    <w:lsdException w:name="List Continue" w:semiHidden="1" w:unhideWhenUsed="1"/>
+    <w:lsdException w:name="List Continue 2" w:semiHidden="1" w:unhideWhenUsed="1"/>
+    <w:lsdException w:name="List Continue 3" w:semiHidden="1" w:unhideWhenUsed="1"/>
+    <w:lsdException w:name="List Continue 4" w:semiHidden="1" w:unhideWhenUsed="1"/>
+    <w:lsdException w:name="List Continue 5" w:semiHidden="1" w:unhideWhenUsed="1"/>
+    <w:lsdException w:name="Message Header" w:semiHidden="1" w:unhideWhenUsed="1"/>
+    <w:lsdException w:name="Subtitle" w:uiPriority="11" w:qFormat="1"/>
+    <w:lsdException w:name="Salutation" w:semiHidden="1" w:unhideWhenUsed="1"/>
+    <w:lsdException w:name="Date" w:semiHidden="1" w:unhideWhenUsed="1"/>
+    <w:lsdException w:name="Body Text First Indent" w:semiHidden="1" w:unhideWhenUsed="1"/>
+    <w:lsdException w:name="Body Text First Indent 2" w:semiHidden="1" w:unhideWhenUsed="1"/>
+    <w:lsdException w:name="Note Heading" w:semiHidden="1" w:unhideWhenUsed="1"/>
+    <w:lsdException w:name="Body Text 2" w:semiHidden="1" w:unhideWhenUsed="1"/>
+    <w:lsdException w:name="Body Text 3" w:semiHidden="1" w:unhideWhenUsed="1"/>
+    <w:lsdException w:name="Body Text Indent 2" w:semiHidden="1" w:unhideWhenUsed="1"/>
+    <w:lsdException w:name="Body Text Indent 3" w:semiHidden="1" w:unhideWhenUsed="1"/>
+    <w:lsdException w:name="Block Text" w:semiHidden="1" w:unhideWhenUsed="1"/>
+    <w:lsdException w:name="Hyperlink" w:semiHidden="1" w:unhideWhenUsed="1"/>
+    <w:lsdException w:name="FollowedHyperlink" w:semiHidden="1" w:unhideWhenUsed="1"/>
+    <w:lsdException w:name="Strong" w:uiPriority="22" w:qFormat="1"/>
+    <w:lsdException w:name="Emphasis" w:uiPriority="20" w:qFormat="1"/>
+    <w:lsdException w:name="Document Map" w:semiHidden="1" w:unhideWhenUsed="1"/>
+    <w:lsdException w:name="Plain Text" w:semiHidden="1" w:unhideWhenUsed="1"/>
+    <w:lsdException w:name="E-mail Signature" w:semiHidden="1" w:unhideWhenUsed="1"/>
+    <w:lsdException w:name="HTML Top of Form" w:semiHidden="1" w:unhideWhenUsed="1"/>
+    <w:lsdException w:name="HTML Bottom of Form" w:semiHidden="1" w:unhideWhenUsed="1"/>
+    <w:lsdException w:name="Normal (Web)" w:semiHidden="1" w:unhideWhenUsed="1"/>
+    <w:lsdException w:name="HTML Acronym" w:semiHidden="1" w:unhideWhenUsed="1"/>
+    <w:lsdException w:name="HTML Address" w:semiHidden="1" w:unhideWhenUsed="1"/>
+    <w:lsdException w:name="HTML Cite" w:semiHidden="1" w:unhideWhenUsed="1"/>
+    <w:lsdException w:name="HTML Code" w:semiHidden="1" w:unhideWhenUsed="1"/>
+    <w:lsdException w:name="HTML Definition" w:semiHidden="1" w:unhideWhenUsed="1"/>
+    <w:lsdException w:name="HTML Keyboard" w:semiHidden="1" w:unhideWhenUsed="1"/>
+    <w:lsdException w:name="HTML Preformatted" w:semiHidden="1" w:unhideWhenUsed="1"/>
+    <w:lsdException w:name="HTML Sample" w:semiHidden="1" w:unhideWhenUsed="1"/>
+    <w:lsdException w:name="HTML Typewriter" w:semiHidden="1" w:unhideWhenUsed="1"/>
+    <w:lsdException w:name="HTML Variable" w:semiHidden="1" w:unhideWhenUsed="1"/>
+    <w:lsdException w:name="Normal Table" w:semiHidden="1" w:unhideWhenUsed="1"/>
+    <w:lsdException w:name="annotation subject" w:semiHidden="1" w:unhideWhenUsed="1"/>
+    <w:lsdException w:name="No List" w:semiHidden="1" w:unhideWhenUsed="1"/>
+    <w:lsdException w:name="Outline List 1" w:semiHidden="1" w:unhideWhenUsed="1"/>
+    <w:lsdException w:name="Outline List 2" w:semiHidden="1" w:unhideWhenUsed="1"/>
+    <w:lsdException w:name="Outline List 3" w:semiHidden="1" w:unhideWhenUsed="1"/>
+    <w:lsdException w:name="Table Simple 1" w:semiHidden="1" w:unhideWhenUsed="1"/>
+    <w:lsdException w:name="Table Simple 2" w:semiHidden="1" w:unhideWhenUsed="1"/>
+    <w:lsdException w:name="Table Simple 3" w:semiHidden="1" w:unhideWhenUsed="1"/>
+    <w:lsdException w:name="Table Classic 1" w:semiHidden="1" w:unhideWhenUsed="1"/>
+    <w:lsdException w:name="Table Classic 2" w:semiHidden="1" w:unhideWhenUsed="1"/>
+    <w:lsdException w:name="Table Classic 3" w:semiHidden="1" w:unhideWhenUsed="1"/>
+    <w:lsdException w:name="Table Classic 4" w:semiHidden="1" w:unhideWhenUsed="1"/>
+    <w:lsdException w:name="Table Colorful 1" w:semiHidden="1" w:unhideWhenUsed="1"/>
+    <w:lsdException w:name="Table Colorful 2" w:semiHidden="1" w:unhideWhenUsed="1"/>
+    <w:lsdException w:name="Table Colorful 3" w:semiHidden="1" w:unhideWhenUsed="1"/>
+    <w:lsdException w:name="Table Columns 1" w:semiHidden="1" w:unhideWhenUsed="1"/>
+    <w:lsdException w:name="Table Columns 2" w:semiHidden="1" w:unhideWhenUsed="1"/>
+    <w:lsdException w:name="Table Columns 3" w:semiHidden="1" w:unhideWhenUsed="1"/>
+    <w:lsdException w:name="Table Columns 4" w:semiHidden="1" w:unhideWhenUsed="1"/>
+    <w:lsdException w:name="Table Columns 5" w:semiHidden="1" w:unhideWhenUsed="1"/>
+    <w:lsdException w:name="Table Grid 1" w:semiHidden="1" w:unhideWhenUsed="1"/>
+    <w:lsdException w:name="Table Grid 2" w:semiHidden="1" w:unhideWhenUsed="1"/>
+    <w:lsdException w:name="Table Grid 3" w:semiHidden="1" w:unhideWhenUsed="1"/>
+    <w:lsdException w:name="Table Grid 4" w:semiHidden="1" w:unhideWhenUsed="1"/>
+    <w:lsdException w:name="Table Grid 5" w:semiHidden="1" w:unhideWhenUsed="1"/>
+    <w:lsdException w:name="Table Grid 6" w:semiHidden="1" w:unhideWhenUsed="1"/>
+    <w:lsdException w:name="Table Grid 7" w:semiHidden="1" w:unhideWhenUsed="1"/>
+    <w:lsdException w:name="Table Grid 8" w:semiHidden="1" w:unhideWhenUsed="1"/>
+    <w:lsdException w:name="Table List 1" w:semiHidden="1" w:unhideWhenUsed="1"/>
+    <w:lsdException w:name="Table List 2" w:semiHidden="1" w:unhideWhenUsed="1"/>
+    <w:lsdException w:name="Table List 3" w:semiHidden="1" w:unhideWhenUsed="1"/>
+    <w:lsdException w:name="Table List 4" w:semiHidden="1" w:unhideWhenUsed="1"/>
+    <w:lsdException w:name="Table List 5" w:semiHidden="1" w:unhideWhenUsed="1"/>
+    <w:lsdException w:name="Table List 6" w:semiHidden="1" w:unhideWhenUsed="1"/>
+    <w:lsdException w:name="Table List 7" w:semiHidden="1" w:unhideWhenUsed="1"/>
+    <w:lsdException w:name="Table List 8" w:semiHidden="1" w:unhideWhenUsed="1"/>
+    <w:lsdException w:name="Table 3D effects 1" w:semiHidden="1" w:unhideWhenUsed="1"/>
+    <w:lsdException w:name="Table 3D effects 2" w:semiHidden="1" w:unhideWhenUsed="1"/>
+    <w:lsdException w:name="Table 3D effects 3" w:semiHidden="1" w:unhideWhenUsed="1"/>
+    <w:lsdException w:name="Table Contemporary" w:semiHidden="1" w:unhideWhenUsed="1"/>
+    <w:lsdException w:name="Table Elegant" w:semiHidden="1" w:unhideWhenUsed="1"/>
+    <w:lsdException w:name="Table Professional" w:semiHidden="1" w:unhideWhenUsed="1"/>
+    <w:lsdException w:name="Table Subtle 1" w:semiHidden="1" w:unhideWhenUsed="1"/>
+    <w:lsdException w:name="Table Subtle 2" w:semiHidden="1" w:unhideWhenUsed="1"/>
+    <w:lsdException w:name="Table Web 1" w:semiHidden="1" w:unhideWhenUsed="1"/>
+    <w:lsdException w:name="Table Web 2" w:semiHidden="1" w:unhideWhenUsed="1"/>
+    <w:lsdException w:name="Table Web 3" w:semiHidden="1" w:unhideWhenUsed="1"/>
+    <w:lsdException w:name="Balloon Text" w:semiHidden="1" w:unhideWhenUsed="1"/>
+    <w:lsdException w:name="Table Grid" w:uiPriority="39"/>
+    <w:lsdException w:name="Table Theme" w:semiHidden="1" w:unhideWhenUsed="1"/>
+    <w:lsdException w:name="Placeholder Text" w:semiHidden="1"/>
+    <w:lsdException w:name="No Spacing" w:uiPriority="1" w:qFormat="1"/>
+    <w:lsdException w:name="Light Shading" w:uiPriority="60"/>
+    <w:lsdException w:name="Light List" w:uiPriority="61"/>
+    <w:lsdException w:name="Light Grid" w:uiPriority="62"/>
+    <w:lsdException w:name="Medium Shading 1" w:uiPriority="63"/>
+    <w:lsdException w:name="Medium Shading 2" w:uiPriority="64"/>
+    <w:lsdException w:name="Medium List 1" w:uiPriority="65"/>
+    <w:lsdException w:name="Medium List 2" w:uiPriority="66"/>
+    <w:lsdException w:name="Medium Grid 1" w:uiPriority="67"/>
+    <w:lsdException w:name="Medium Grid 2" w:uiPriority="68"/>
+    <w:lsdException w:name="Medium Grid 3" w:uiPriority="69"/>
+    <w:lsdException w:name="Dark List" w:uiPriority="70"/>
+    <w:lsdException w:name="Colorful Shading" w:uiPriority="71"/>
+    <w:lsdException w:name="Colorful List" w:uiPriority="72"/>
+    <w:lsdException w:name="Colorful Grid" w:uiPriority="73"/>
+    <w:lsdException w:name="Light Shading Accent 1" w:uiPriority="60"/>
+    <w:lsdException w:name="Light List Accent 1" w:uiPriority="61"/>
+    <w:lsdException w:name="Light Grid Accent 1" w:uiPriority="62"/>
+    <w:lsdException w:name="Medium Shading 1 Accent 1" w:uiPriority="63"/>
+    <w:lsdException w:name="Medium Shading 2 Accent 1" w:uiPriority="64"/>
+    <w:lsdException w:name="Medium List 1 Accent 1" w:uiPriority="65"/>
+    <w:lsdException w:name="Revision" w:semiHidden="1"/>
+    <w:lsdException w:name="List Paragraph" w:uiPriority="34" w:qFormat="1"/>
+    <w:lsdException w:name="Quote" w:uiPriority="29" w:qFormat="1"/>
+    <w:lsdException w:name="Intense Quote" w:uiPriority="30" w:qFormat="1"/>
+    <w:lsdException w:name="Medium List 2 Accent 1" w:uiPriority="66"/>
+    <w:lsdException w:name="Medium Grid 1 Accent 1" w:uiPriority="67"/>
+    <w:lsdException w:name="Medium Grid 2 Accent 1" w:uiPriority="68"/>
+    <w:lsdException w:name="Medium Grid 3 Accent 1" w:uiPriority="69"/>
+    <w:lsdException w:name="Dark List Accent 1" w:uiPriority="70"/>
+    <w:lsdException w:name="Colorful Shading Accent 1" w:uiPriority="71"/>
+    <w:lsdException w:name="Colorful List Accent 1" w:uiPriority="72"/>
+    <w:lsdException w:name="Colorful Grid Accent 1" w:uiPriority="73"/>
+    <w:lsdException w:name="Light Shading Accent 2" w:uiPriority="60"/>
+    <w:lsdException w:name="Light List Accent 2" w:uiPriority="61"/>
+    <w:lsdException w:name="Light Grid Accent 2" w:uiPriority="62"/>
+    <w:lsdException w:name="Medium Shading 1 Accent 2" w:uiPriority="63"/>
+    <w:lsdException w:name="Medium Shading 2 Accent 2" w:uiPriority="64"/>
+    <w:lsdException w:name="Medium List 1 Accent 2" w:uiPriority="65"/>
+    <w:lsdException w:name="Medium List 2 Accent 2" w:uiPriority="66"/>
+    <w:lsdException w:name="Medium Grid 1 Accent 2" w:uiPriority="67"/>
+    <w:lsdException w:name="Medium Grid 2 Accent 2" w:uiPriority="68"/>
+    <w:lsdException w:name="Medium Grid 3 Accent 2" w:uiPriority="69"/>
+    <w:lsdException w:name="Dark List Accent 2" w:uiPriority="70"/>
+    <w:lsdException w:name="Colorful Shading Accent 2" w:uiPriority="71"/>
+    <w:lsdException w:name="Colorful List Accent 2" w:uiPriority="72"/>
+    <w:lsdException w:name="Colorful Grid Accent 2" w:uiPriority="73"/>
+    <w:lsdException w:name="Light Shading Accent 3" w:uiPriority="60"/>
+    <w:lsdException w:name="Light List Accent 3" w:uiPriority="61"/>
+    <w:lsdException w:name="Light Grid Accent 3" w:uiPriority="62"/>
+    <w:lsdException w:name="Medium Shading 1 Accent 3" w:uiPriority="63"/>
+    <w:lsdException w:name="Medium Shading 2 Accent 3" w:uiPriority="64"/>
+    <w:lsdException w:name="Medium List 1 Accent 3" w:uiPriority="65"/>
+    <w:lsdException w:name="Medium List 2 Accent 3" w:uiPriority="66"/>
+    <w:lsdException w:name="Medium Grid 1 Accent 3" w:uiPriority="67"/>
+    <w:lsdException w:name="Medium Grid 2 Accent 3" w:uiPriority="68"/>
+    <w:lsdException w:name="Medium Grid 3 Accent 3" w:uiPriority="69"/>
+    <w:lsdException w:name="Dark List Accent 3" w:uiPriority="70"/>
+    <w:lsdException w:name="Colorful Shading Accent 3" w:uiPriority="71"/>
+    <w:lsdException w:name="Colorful List Accent 3" w:uiPriority="72"/>
+    <w:lsdException w:name="Colorful Grid Accent 3" w:uiPriority="73"/>
+    <w:lsdException w:name="Light Shading Accent 4" w:uiPriority="60"/>
+    <w:lsdException w:name="Light List Accent 4" w:uiPriority="61"/>
+    <w:lsdException w:name="Light Grid Accent 4" w:uiPriority="62"/>
+    <w:lsdException w:name="Medium Shading 1 Accent 4" w:uiPriority="63"/>
+    <w:lsdException w:name="Medium Shading 2 Accent 4" w:uiPriority="64"/>
+    <w:lsdException w:name="Medium List 1 Accent 4" w:uiPriority="65"/>
+    <w:lsdException w:name="Medium List 2 Accent 4" w:uiPriority="66"/>
+    <w:lsdException w:name="Medium Grid 1 Accent 4" w:uiPriority="67"/>
+    <w:lsdException w:name="Medium Grid 2 Accent 4" w:uiPriority="68"/>
+    <w:lsdException w:name="Medium Grid 3 Accent 4" w:uiPriority="69"/>
+    <w:lsdException w:name="Dark List Accent 4" w:uiPriority="70"/>
+    <w:lsdException w:name="Colorful Shading Accent 4" w:uiPriority="71"/>
+    <w:lsdException w:name="Colorful List Accent 4" w:uiPriority="72"/>
+    <w:lsdException w:name="Colorful Grid Accent 4" w:uiPriority="73"/>
+    <w:lsdException w:name="Light Shading Accent 5" w:uiPriority="60"/>
+    <w:lsdException w:name="Light List Accent 5" w:uiPriority="61"/>
+    <w:lsdException w:name="Light Grid Accent 5" w:uiPriority="62"/>
+    <w:lsdException w:name="Medium Shading 1 Accent 5" w:uiPriority="63"/>
+    <w:lsdException w:name="Medium Shading 2 Accent 5" w:uiPriority="64"/>
+    <w:lsdException w:name="Medium List 1 Accent 5" w:uiPriority="65"/>
+    <w:lsdException w:name="Medium List 2 Accent 5" w:uiPriority="66"/>
+    <w:lsdException w:name="Medium Grid 1 Accent 5" w:uiPriority="67"/>
+    <w:lsdException w:name="Medium Grid 2 Accent 5" w:uiPriority="68"/>
+    <w:lsdException w:name="Medium Grid 3 Accent 5" w:uiPriority="69"/>
+    <w:lsdException w:name="Dark List Accent 5" w:uiPriority="70"/>
+    <w:lsdException w:name="Colorful Shading Accent 5" w:uiPriority="71"/>
+    <w:lsdException w:name="Colorful List Accent 5" w:uiPriority="72"/>
+    <w:lsdException w:name="Colorful Grid Accent 5" w:uiPriority="73"/>
+    <w:lsdException w:name="Light Shading Accent 6" w:uiPriority="60"/>
+    <w:lsdException w:name="Light List Accent 6" w:uiPriority="61"/>
+    <w:lsdException w:name="Light Grid Accent 6" w:uiPriority="62"/>
+    <w:lsdException w:name="Medium Shading 1 Accent 6" w:uiPriority="63"/>
+    <w:lsdException w:name="Medium Shading 2 Accent 6" w:uiPriority="64"/>
+    <w:lsdException w:name="Medium List 1 Accent 6" w:uiPriority="65"/>
+    <w:lsdException w:name="Medium List 2 Accent 6" w:uiPriority="66"/>
+    <w:lsdException w:name="Medium Grid 1 Accent 6" w:uiPriority="67"/>
+    <w:lsdException w:name="Medium Grid 2 Accent 6" w:uiPriority="68"/>
+    <w:lsdException w:name="Medium Grid 3 Accent 6" w:uiPriority="69"/>
+    <w:lsdException w:name="Dark List Accent 6" w:uiPriority="70"/>
+    <w:lsdException w:name="Colorful Shading Accent 6" w:uiPriority="71"/>
+    <w:lsdException w:name="Colorful List Accent 6" w:uiPriority="72"/>
+    <w:lsdException w:name="Colorful Grid Accent 6" w:uiPriority="73"/>
+    <w:lsdException w:name="Subtle Emphasis" w:uiPriority="19" w:qFormat="1"/>
+    <w:lsdException w:name="Intense Emphasis" w:uiPriority="21" w:qFormat="1"/>
+    <w:lsdException w:name="Subtle Reference" w:uiPriority="31" w:qFormat="1"/>
+    <w:lsdException w:name="Intense Reference" w:uiPriority="32" w:qFormat="1"/>
+    <w:lsdException w:name="Book Title" w:uiPriority="33" w:qFormat="1"/>
+    <w:lsdException w:name="Bibliography" w:semiHidden="1" w:uiPriority="37" w:unhideWhenUsed="1"/>
+    <w:lsdException w:name="TOC Heading" w:semiHidden="1" w:uiPriority="39" w:unhideWhenUsed="1" w:qFormat="1"/>
+    <w:lsdException w:name="Plain Table 1" w:uiPriority="41"/>
+    <w:lsdException w:name="Plain Table 2" w:uiPriority="42"/>
+    <w:lsdException w:name="Plain Table 3" w:uiPriority="43"/>
+    <w:lsdException w:name="Plain Table 4" w:uiPriority="44"/>
+    <w:lsdException w:name="Plain Table 5" w:uiPriority="45"/>
+    <w:lsdException w:name="Grid Table Light" w:uiPriority="40"/>
+    <w:lsdException w:name="Grid Table 1 Light" w:uiPriority="46"/>
+    <w:lsdException w:name="Grid Table 2" w:uiPriority="47"/>
+    <w:lsdException w:name="Grid Table 3" w:uiPriority="48"/>
+    <w:lsdException w:name="Grid Table 4" w:uiPriority="49"/>
+    <w:lsdException w:name="Grid Table 5 Dark" w:uiPriority="50"/>
+    <w:lsdException w:name="Grid Table 6 Colorful" w:uiPriority="51"/>
+    <w:lsdException w:name="Grid Table 7 Colorful" w:uiPriority="52"/>
+    <w:lsdException w:name="Grid Table 1 Light Accent 1" w:uiPriority="46"/>
+    <w:lsdException w:name="Grid Table 2 Accent 1" w:uiPriority="47"/>
+    <w:lsdException w:name="Grid Table 3 Accent 1" w:uiPriority="48"/>
+    <w:lsdException w:name="Grid Table 4 Accent 1" w:uiPriority="49"/>
+    <w:lsdException w:name="Grid Table 5 Dark Accent 1" w:uiPriority="50"/>
+    <w:lsdException w:name="Grid Table 6 Colorful Accent 1" w:uiPriority="51"/>
+    <w:lsdException w:name="Grid Table 7 Colorful Accent 1" w:uiPriority="52"/>
+    <w:lsdException w:name="Grid Table 1 Light Accent 2" w:uiPriority="46"/>
+    <w:lsdException w:name="Grid Table 2 Accent 2" w:uiPriority="47"/>
+    <w:lsdException w:name="Grid Table 3 Accent 2" w:uiPriority="48"/>
+    <w:lsdException w:name="Grid Table 4 Accent 2" w:uiPriority="49"/>
+    <w:lsdException w:name="Grid Table 5 Dark Accent 2" w:uiPriority="50"/>
+    <w:lsdException w:name="Grid Table 6 Colorful Accent 2" w:uiPriority="51"/>
+    <w:lsdException w:name="Grid Table 7 Colorful Accent 2" w:uiPriority="52"/>
+    <w:lsdException w:name="Grid Table 1 Light Accent 3" w:uiPriority="46"/>
+    <w:lsdException w:name="Grid Table 2 Accent 3" w:uiPriority="47"/>
+    <w:lsdException w:name="Grid Table 3 Accent 3" w:uiPriority="48"/>
+    <w:lsdException w:name="Grid Table 4 Accent 3" w:uiPriority="49"/>
+    <w:lsdException w:name="Grid Table 5 Dark Accent 3" w:uiPriority="50"/>
+    <w:lsdException w:name="Grid Table 6 Colorful Accent 3" w:uiPriority="51"/>
+    <w:lsdException w:name="Grid Table 7 Colorful Accent 3" w:uiPriority="52"/>
+    <w:lsdException w:name="Grid Table 1 Light Accent 4" w:uiPriority="46"/>
+    <w:lsdException w:name="Grid Table 2 Accent 4" w:uiPriority="47"/>
+    <w:lsdException w:name="Grid Table 3 Accent 4" w:uiPriority="48"/>
+    <w:lsdException w:name="Grid Table 4 Accent 4" w:uiPriority="49"/>
+    <w:lsdException w:name="Grid Table 5 Dark Accent 4" w:uiPriority="50"/>
+    <w:lsdException w:name="Grid Table 6 Colorful Accent 4" w:uiPriority="51"/>
+    <w:lsdException w:name="Grid Table 7 Colorful Accent 4" w:uiPriority="52"/>
+    <w:lsdException w:name="Grid Table 1 Light Accent 5" w:uiPriority="46"/>
+    <w:lsdException w:name="Grid Table 2 Accent 5" w:uiPriority="47"/>
+    <w:lsdException w:name="Grid Table 3 Accent 5" w:uiPriority="48"/>
+    <w:lsdException w:name="Grid Table 4 Accent 5" w:uiPriority="49"/>
+    <w:lsdException w:name="Grid Table 5 Dark Accent 5" w:uiPriority="50"/>
+    <w:lsdException w:name="Grid Table 6 Colorful Accent 5" w:uiPriority="51"/>
+    <w:lsdException w:name="Grid Table 7 Colorful Accent 5" w:uiPriority="52"/>
+    <w:lsdException w:name="Grid Table 1 Light Accent 6" w:uiPriority="46"/>
+    <w:lsdException w:name="Grid Table 2 Accent 6" w:uiPriority="47"/>
+    <w:lsdException w:name="Grid Table 3 Accent 6" w:uiPriority="48"/>
+    <w:lsdException w:name="Grid Table 4 Accent 6" w:uiPriority="49"/>
+    <w:lsdException w:name="Grid Table 5 Dark Accent 6" w:uiPriority="50"/>
+    <w:lsdException w:name="Grid Table 6 Colorful Accent 6" w:uiPriority="51"/>
+    <w:lsdException w:name="Grid Table 7 Colorful Accent 6" w:uiPriority="52"/>
+    <w:lsdException w:name="List Table 1 Light" w:uiPriority="46"/>
+    <w:lsdException w:name="List Table 2" w:uiPriority="47"/>
+    <w:lsdException w:name="List Table 3" w:uiPriority="48"/>
+    <w:lsdException w:name="List Table 4" w:uiPriority="49"/>
+    <w:lsdException w:name="List Table 5 Dark" w:uiPriority="50"/>
+    <w:lsdException w:name="List Table 6 Colorful" w:uiPriority="51"/>
+    <w:lsdException w:name="List Table 7 Colorful" w:uiPriority="52"/>
+    <w:lsdException w:name="List Table 1 Light Accent 1" w:uiPriority="46"/>
+    <w:lsdException w:name="List Table 2 Accent 1" w:uiPriority="47"/>
+    <w:lsdException w:name="List Table 3 Accent 1" w:uiPriority="48"/>
+    <w:lsdException w:name="List Table 4 Accent 1" w:uiPriority="49"/>
+    <w:lsdException w:name="List Table 5 Dark Accent 1" w:uiPriority="50"/>
+    <w:lsdException w:name="List Table 6 Colorful Accent 1" w:uiPriority="51"/>
+    <w:lsdException w:name="List Table 7 Colorful Accent 1" w:uiPriority="52"/>
+    <w:lsdException w:name="List Table 1 Light Accent 2" w:uiPriority="46"/>
+    <w:lsdException w:name="List Table 2 Accent 2" w:uiPriority="47"/>
+    <w:lsdException w:name="List Table 3 Accent 2" w:uiPriority="48"/>
+    <w:lsdException w:name="List Table 4 Accent 2" w:uiPriority="49"/>
+    <w:lsdException w:name="List Table 5 Dark Accent 2" w:uiPriority="50"/>
+    <w:lsdException w:name="List Table 6 Colorful Accent 2" w:uiPriority="51"/>
+    <w:lsdException w:name="List Table 7 Colorful Accent 2" w:uiPriority="52"/>
+    <w:lsdException w:name="List Table 1 Light Accent 3" w:uiPriority="46"/>
+    <w:lsdException w:name="List Table 2 Accent 3" w:uiPriority="47"/>
+    <w:lsdException w:name="List Table 3 Accent 3" w:uiPriority="48"/>
+    <w:lsdException w:name="List Table 4 Accent 3" w:uiPriority="49"/>
+    <w:lsdException w:name="List Table 5 Dark Accent 3" w:uiPriority="50"/>
+    <w:lsdException w:name="List Table 6 Colorful Accent 3" w:uiPriority="51"/>
+    <w:lsdException w:name="List Table 7 Colorful Accent 3" w:uiPriority="52"/>
+    <w:lsdException w:name="List Table 1 Light Accent 4" w:uiPriority="46"/>
+    <w:lsdException w:name="List Table 2 Accent 4" w:uiPriority="47"/>
+    <w:lsdException w:name="List Table 3 Accent 4" w:uiPriority="48"/>
+    <w:lsdException w:name="List Table 4 Accent 4" w:uiPriority="49"/>
+    <w:lsdException w:name="List Table 5 Dark Accent 4" w:uiPriority="50"/>
+    <w:lsdException w:name="List Table 6 Colorful Accent 4" w:uiPriority="51"/>
+    <w:lsdException w:name="List Table 7 Colorful Accent 4" w:uiPriority="52"/>
+    <w:lsdException w:name="List Table 1 Light Accent 5" w:uiPriority="46"/>
+    <w:lsdException w:name="List Table 2 Accent 5" w:uiPriority="47"/>
+    <w:lsdException w:name="List Table 3 Accent 5" w:uiPriority="48"/>
+    <w:lsdException w:name="List Table 4 Accent 5" w:uiPriority="49"/>
+    <w:lsdException w:name="List Table 5 Dark Accent 5" w:uiPriority="50"/>
+    <w:lsdException w:name="List Table 6 Colorful Accent 5" w:uiPriority="51"/>
+    <w:lsdException w:name="List Table 7 Colorful Accent 5" w:uiPriority="52"/>
+    <w:lsdException w:name="List Table 1 Light Accent 6" w:uiPriority="46"/>
+    <w:lsdException w:name="List Table 2 Accent 6" w:uiPriority="47"/>
+    <w:lsdException w:name="List Table 3 Accent 6" w:uiPriority="48"/>
+    <w:lsdException w:name="List Table 4 Accent 6" w:uiPriority="49"/>
+    <w:lsdException w:name="List Table 5 Dark Accent 6" w:uiPriority="50"/>
+    <w:lsdException w:name="List Table 6 Colorful Accent 6" w:uiPriority="51"/>
+    <w:lsdException w:name="List Table 7 Colorful Accent 6" w:uiPriority="52"/>
   </w:latentStyles>
   <w:style w:type="paragraph" w:default="1" w:styleId="Normal">
     <w:name w:val="Normal"/>
@@ -334,7 +649,6 @@
     <w:uiPriority w:val="99"/>
     <w:semiHidden/>
     <w:unhideWhenUsed/>
-    <w:qFormat/>
     <w:tblPr>
       <w:tblInd w:w="0" w:type="dxa"/>
       <w:tblCellMar>
@@ -609,7 +923,7 @@
   <a:extraClrSchemeLst/>
   <a:extLst>
     <a:ext uri="{05A4C25C-085E-4340-85A3-A5531E510DB2}">
-      <thm15:themeFamily xmlns:thm15="http://schemas.microsoft.com/office/thememl/2012/main" xmlns="" name="Office Theme" id="{62F939B6-93AF-4DB8-9C6B-D6C7DFDC589F}" vid="{4A3C46E8-61CC-4603-A589-7422A47A8E4A}"/>
+      <thm15:themeFamily xmlns:thm15="http://schemas.microsoft.com/office/thememl/2012/main" name="Office Theme" id="{62F939B6-93AF-4DB8-9C6B-D6C7DFDC589F}" vid="{4A3C46E8-61CC-4603-A589-7422A47A8E4A}"/>
     </a:ext>
   </a:extLst>
 </a:theme>

</xml_diff>